<commit_message>
frankensteined pixelart for orcish youngling, adolescent and elder to use for both kalgor and durok (not implemented just yet); started working on part 2 scenario 3a
</commit_message>
<xml_diff>
--- a/story/_Concept.docx
+++ b/story/_Concept.docx
@@ -1,6 +1,6 @@
 
 <file path=word/document.xml><?xml version="1.0" encoding="utf-8"?>
-<w:document xmlns:wpc="http://schemas.microsoft.com/office/word/2010/wordprocessingCanvas" xmlns:cx="http://schemas.microsoft.com/office/drawing/2014/chartex" xmlns:cx1="http://schemas.microsoft.com/office/drawing/2015/9/8/chartex" xmlns:cx2="http://schemas.microsoft.com/office/drawing/2015/10/21/chartex" xmlns:cx3="http://schemas.microsoft.com/office/drawing/2016/5/9/chartex" xmlns:cx4="http://schemas.microsoft.com/office/drawing/2016/5/10/chartex" xmlns:cx5="http://schemas.microsoft.com/office/drawing/2016/5/11/chartex" xmlns:cx6="http://schemas.microsoft.com/office/drawing/2016/5/12/chartex" xmlns:cx7="http://schemas.microsoft.com/office/drawing/2016/5/13/chartex" xmlns:cx8="http://schemas.microsoft.com/office/drawing/2016/5/14/chartex" xmlns:mc="http://schemas.openxmlformats.org/markup-compatibility/2006" xmlns:aink="http://schemas.microsoft.com/office/drawing/2016/ink" xmlns:am3d="http://schemas.microsoft.com/office/drawing/2017/model3d" xmlns:o="urn:schemas-microsoft-com:office:office" xmlns:oel="http://schemas.microsoft.com/office/2019/extlst" xmlns:r="http://schemas.openxmlformats.org/officeDocument/2006/relationships" xmlns:m="http://schemas.openxmlformats.org/officeDocument/2006/math" xmlns:v="urn:schemas-microsoft-com:vml" xmlns:wp14="http://schemas.microsoft.com/office/word/2010/wordprocessingDrawing" xmlns:wp="http://schemas.openxmlformats.org/drawingml/2006/wordprocessingDrawing" xmlns:w10="urn:schemas-microsoft-com:office:word" xmlns:w="http://schemas.openxmlformats.org/wordprocessingml/2006/main" xmlns:w14="http://schemas.microsoft.com/office/word/2010/wordml" xmlns:w15="http://schemas.microsoft.com/office/word/2012/wordml" xmlns:w16cex="http://schemas.microsoft.com/office/word/2018/wordml/cex" xmlns:w16cid="http://schemas.microsoft.com/office/word/2016/wordml/cid" xmlns:w16="http://schemas.microsoft.com/office/word/2018/wordml" xmlns:w16du="http://schemas.microsoft.com/office/word/2023/wordml/word16du" xmlns:w16sdtdh="http://schemas.microsoft.com/office/word/2020/wordml/sdtdatahash" xmlns:w16se="http://schemas.microsoft.com/office/word/2015/wordml/symex" xmlns:wpg="http://schemas.microsoft.com/office/word/2010/wordprocessingGroup" xmlns:wpi="http://schemas.microsoft.com/office/word/2010/wordprocessingInk" xmlns:wne="http://schemas.microsoft.com/office/word/2006/wordml" xmlns:wps="http://schemas.microsoft.com/office/word/2010/wordprocessingShape" mc:Ignorable="w14 w15 w16se w16cid w16 w16cex w16sdtdh wp14">
+<w:document xmlns:wpc="http://schemas.microsoft.com/office/word/2010/wordprocessingCanvas" xmlns:cx="http://schemas.microsoft.com/office/drawing/2014/chartex" xmlns:cx1="http://schemas.microsoft.com/office/drawing/2015/9/8/chartex" xmlns:cx2="http://schemas.microsoft.com/office/drawing/2015/10/21/chartex" xmlns:cx3="http://schemas.microsoft.com/office/drawing/2016/5/9/chartex" xmlns:cx4="http://schemas.microsoft.com/office/drawing/2016/5/10/chartex" xmlns:cx5="http://schemas.microsoft.com/office/drawing/2016/5/11/chartex" xmlns:cx6="http://schemas.microsoft.com/office/drawing/2016/5/12/chartex" xmlns:cx7="http://schemas.microsoft.com/office/drawing/2016/5/13/chartex" xmlns:cx8="http://schemas.microsoft.com/office/drawing/2016/5/14/chartex" xmlns:mc="http://schemas.openxmlformats.org/markup-compatibility/2006" xmlns:aink="http://schemas.microsoft.com/office/drawing/2016/ink" xmlns:am3d="http://schemas.microsoft.com/office/drawing/2017/model3d" xmlns:o="urn:schemas-microsoft-com:office:office" xmlns:oel="http://schemas.microsoft.com/office/2019/extlst" xmlns:r="http://schemas.openxmlformats.org/officeDocument/2006/relationships" xmlns:m="http://schemas.openxmlformats.org/officeDocument/2006/math" xmlns:v="urn:schemas-microsoft-com:vml" xmlns:wp14="http://schemas.microsoft.com/office/word/2010/wordprocessingDrawing" xmlns:wp="http://schemas.openxmlformats.org/drawingml/2006/wordprocessingDrawing" xmlns:w10="urn:schemas-microsoft-com:office:word" xmlns:w="http://schemas.openxmlformats.org/wordprocessingml/2006/main" xmlns:w14="http://schemas.microsoft.com/office/word/2010/wordml" xmlns:w15="http://schemas.microsoft.com/office/word/2012/wordml" xmlns:w16cex="http://schemas.microsoft.com/office/word/2018/wordml/cex" xmlns:w16cid="http://schemas.microsoft.com/office/word/2016/wordml/cid" xmlns:w16="http://schemas.microsoft.com/office/word/2018/wordml" xmlns:w16sdtdh="http://schemas.microsoft.com/office/word/2020/wordml/sdtdatahash" xmlns:w16se="http://schemas.microsoft.com/office/word/2015/wordml/symex" xmlns:wpg="http://schemas.microsoft.com/office/word/2010/wordprocessingGroup" xmlns:wpi="http://schemas.microsoft.com/office/word/2010/wordprocessingInk" xmlns:wne="http://schemas.microsoft.com/office/word/2006/wordml" xmlns:wps="http://schemas.microsoft.com/office/word/2010/wordprocessingShape" mc:Ignorable="w14 w15 w16se w16cid w16 w16cex w16sdtdh wp14">
   <w:body>
     <w:p>
       <w:pPr>
@@ -36,13 +36,11 @@
         <w:t>enigmatic caves — as the stage for his journey. Along the way, Durok crosses paths with four potential mentors, each teaching him about the world beyond his tribe and the power within him. The player's choices shape Durok's evolution and the trajectory of his quest.</w:t>
       </w:r>
     </w:p>
-    <w:p/>
     <w:p>
       <w:r>
         <w:t>The campaign's intrigue deepens when Durok stumbles upon a malicious scheme devised by Kalgor, a rogue orc chieftain known as the Deceiver, puppeteered by the necromancer Voldur. This revelation thrusts Durok into a treacherous world of conspiracy, deceit, and occult magic. The player's choices will determine whether Durok transforms into a ruthless leader, drunk on dark arts, or a judicious champion, guided by benevolent mentors.</w:t>
       </w:r>
     </w:p>
-    <w:p/>
     <w:p>
       <w:pPr>
         <w:rPr>
@@ -704,6 +702,25 @@
     </w:p>
     <w:p>
       <w:pPr>
+        <w:rPr>
+          <w:lang w:val="en-GB"/>
+        </w:rPr>
+      </w:pPr>
+      <w:r>
+        <w:rPr>
+          <w:lang w:val="en-GB"/>
+        </w:rPr>
+        <w:t xml:space="preserve">UPDATE: The antagonist-scenarios have become Deception Part 1, </w:t>
+      </w:r>
+      <w:r>
+        <w:rPr>
+          <w:lang w:val="en-GB"/>
+        </w:rPr>
+        <w:t>consisting of 7 scenarios. Part 2 will feature Durok’s main story line with expectably 10 scenarios per storyline.</w:t>
+      </w:r>
+    </w:p>
+    <w:p>
+      <w:pPr>
         <w:pStyle w:val="ListParagraph"/>
         <w:numPr>
           <w:ilvl w:val="0"/>
@@ -1021,6 +1038,7 @@
           <w:b/>
           <w:bCs/>
         </w:rPr>
+        <w:lastRenderedPageBreak/>
         <w:t>Bitter Truths</w:t>
       </w:r>
       <w:r>
@@ -1043,11 +1061,7 @@
         <w:t>The Deceiver's Grip</w:t>
       </w:r>
       <w:r>
-        <w:t xml:space="preserve">: Durok, now well-trained, challenges Kalgor. However, he discovers Voldur's manipulation of Kalgor. The player has to decide whether to spare Kalgor, showing </w:t>
-      </w:r>
-      <w:r>
-        <w:lastRenderedPageBreak/>
-        <w:t>him the truth, or slay him, completing his revenge. This decision determines the final path of Durok's character development.</w:t>
+        <w:t>: Durok, now well-trained, challenges Kalgor. However, he discovers Voldur's manipulation of Kalgor. The player has to decide whether to spare Kalgor, showing him the truth, or slay him, completing his revenge. This decision determines the final path of Durok's character development.</w:t>
       </w:r>
     </w:p>
     <w:p>
@@ -1105,7 +1119,7 @@
 </file>
 
 <file path=word/numbering.xml><?xml version="1.0" encoding="utf-8"?>
-<w:numbering xmlns:wpc="http://schemas.microsoft.com/office/word/2010/wordprocessingCanvas" xmlns:cx="http://schemas.microsoft.com/office/drawing/2014/chartex" xmlns:cx1="http://schemas.microsoft.com/office/drawing/2015/9/8/chartex" xmlns:cx2="http://schemas.microsoft.com/office/drawing/2015/10/21/chartex" xmlns:cx3="http://schemas.microsoft.com/office/drawing/2016/5/9/chartex" xmlns:cx4="http://schemas.microsoft.com/office/drawing/2016/5/10/chartex" xmlns:cx5="http://schemas.microsoft.com/office/drawing/2016/5/11/chartex" xmlns:cx6="http://schemas.microsoft.com/office/drawing/2016/5/12/chartex" xmlns:cx7="http://schemas.microsoft.com/office/drawing/2016/5/13/chartex" xmlns:cx8="http://schemas.microsoft.com/office/drawing/2016/5/14/chartex" xmlns:mc="http://schemas.openxmlformats.org/markup-compatibility/2006" xmlns:aink="http://schemas.microsoft.com/office/drawing/2016/ink" xmlns:am3d="http://schemas.microsoft.com/office/drawing/2017/model3d" xmlns:o="urn:schemas-microsoft-com:office:office" xmlns:oel="http://schemas.microsoft.com/office/2019/extlst" xmlns:r="http://schemas.openxmlformats.org/officeDocument/2006/relationships" xmlns:m="http://schemas.openxmlformats.org/officeDocument/2006/math" xmlns:v="urn:schemas-microsoft-com:vml" xmlns:wp14="http://schemas.microsoft.com/office/word/2010/wordprocessingDrawing" xmlns:wp="http://schemas.openxmlformats.org/drawingml/2006/wordprocessingDrawing" xmlns:w10="urn:schemas-microsoft-com:office:word" xmlns:w="http://schemas.openxmlformats.org/wordprocessingml/2006/main" xmlns:w14="http://schemas.microsoft.com/office/word/2010/wordml" xmlns:w15="http://schemas.microsoft.com/office/word/2012/wordml" xmlns:w16cex="http://schemas.microsoft.com/office/word/2018/wordml/cex" xmlns:w16cid="http://schemas.microsoft.com/office/word/2016/wordml/cid" xmlns:w16="http://schemas.microsoft.com/office/word/2018/wordml" xmlns:w16du="http://schemas.microsoft.com/office/word/2023/wordml/word16du" xmlns:w16sdtdh="http://schemas.microsoft.com/office/word/2020/wordml/sdtdatahash" xmlns:w16se="http://schemas.microsoft.com/office/word/2015/wordml/symex" xmlns:wpg="http://schemas.microsoft.com/office/word/2010/wordprocessingGroup" xmlns:wpi="http://schemas.microsoft.com/office/word/2010/wordprocessingInk" xmlns:wne="http://schemas.microsoft.com/office/word/2006/wordml" xmlns:wps="http://schemas.microsoft.com/office/word/2010/wordprocessingShape" mc:Ignorable="w14 w15 w16se w16cid w16 w16cex w16sdtdh wp14">
+<w:numbering xmlns:wpc="http://schemas.microsoft.com/office/word/2010/wordprocessingCanvas" xmlns:cx="http://schemas.microsoft.com/office/drawing/2014/chartex" xmlns:cx1="http://schemas.microsoft.com/office/drawing/2015/9/8/chartex" xmlns:cx2="http://schemas.microsoft.com/office/drawing/2015/10/21/chartex" xmlns:cx3="http://schemas.microsoft.com/office/drawing/2016/5/9/chartex" xmlns:cx4="http://schemas.microsoft.com/office/drawing/2016/5/10/chartex" xmlns:cx5="http://schemas.microsoft.com/office/drawing/2016/5/11/chartex" xmlns:cx6="http://schemas.microsoft.com/office/drawing/2016/5/12/chartex" xmlns:cx7="http://schemas.microsoft.com/office/drawing/2016/5/13/chartex" xmlns:cx8="http://schemas.microsoft.com/office/drawing/2016/5/14/chartex" xmlns:mc="http://schemas.openxmlformats.org/markup-compatibility/2006" xmlns:aink="http://schemas.microsoft.com/office/drawing/2016/ink" xmlns:am3d="http://schemas.microsoft.com/office/drawing/2017/model3d" xmlns:o="urn:schemas-microsoft-com:office:office" xmlns:oel="http://schemas.microsoft.com/office/2019/extlst" xmlns:r="http://schemas.openxmlformats.org/officeDocument/2006/relationships" xmlns:m="http://schemas.openxmlformats.org/officeDocument/2006/math" xmlns:v="urn:schemas-microsoft-com:vml" xmlns:wp14="http://schemas.microsoft.com/office/word/2010/wordprocessingDrawing" xmlns:wp="http://schemas.openxmlformats.org/drawingml/2006/wordprocessingDrawing" xmlns:w10="urn:schemas-microsoft-com:office:word" xmlns:w="http://schemas.openxmlformats.org/wordprocessingml/2006/main" xmlns:w14="http://schemas.microsoft.com/office/word/2010/wordml" xmlns:w15="http://schemas.microsoft.com/office/word/2012/wordml" xmlns:w16cex="http://schemas.microsoft.com/office/word/2018/wordml/cex" xmlns:w16cid="http://schemas.microsoft.com/office/word/2016/wordml/cid" xmlns:w16="http://schemas.microsoft.com/office/word/2018/wordml" xmlns:w16sdtdh="http://schemas.microsoft.com/office/word/2020/wordml/sdtdatahash" xmlns:w16se="http://schemas.microsoft.com/office/word/2015/wordml/symex" xmlns:wpg="http://schemas.microsoft.com/office/word/2010/wordprocessingGroup" xmlns:wpi="http://schemas.microsoft.com/office/word/2010/wordprocessingInk" xmlns:wne="http://schemas.microsoft.com/office/word/2006/wordml" xmlns:wps="http://schemas.microsoft.com/office/word/2010/wordprocessingShape" mc:Ignorable="w14 w15 w16se w16cid w16 w16cex w16sdtdh wp14">
   <w:abstractNum w:abstractNumId="0" w15:restartNumberingAfterBreak="0">
     <w:nsid w:val="0F8C1E68"/>
     <w:multiLevelType w:val="hybridMultilevel"/>

</xml_diff>

<commit_message>
Unit configurations; Scenario 8 story and concept; scenario 1 - 7 balancing; added real-life photographs to potentially replace AI-generated story backgrounds in the future
</commit_message>
<xml_diff>
--- a/story/_Concept.docx
+++ b/story/_Concept.docx
@@ -20,6 +20,19 @@
           <w:lang w:val="en-GB"/>
         </w:rPr>
         <w:t>“Deception” Campaign Concept</w:t>
+      </w:r>
+    </w:p>
+    <w:p>
+      <w:pPr>
+        <w:rPr>
+          <w:lang w:val="en-GB"/>
+        </w:rPr>
+      </w:pPr>
+      <w:r>
+        <w:rPr>
+          <w:lang w:val="en-GB"/>
+        </w:rPr>
+        <w:t>Part 1: The life of Kalgor, shaping him as the antagonist of Part 2, as well as revealing more information about Voldur.</w:t>
       </w:r>
     </w:p>
     <w:p>

</xml_diff>